<commit_message>
00:30 Unit 18 (KKH)
</commit_message>
<xml_diff>
--- a/KKH/20190517/Word.docx
+++ b/KKH/20190517/Word.docx
@@ -57,16 +57,6 @@
         <w:tab/>
         <w:tab/>
         <w:tab/>
-      </w:r>
-      <w:r>
-        <w:rPr>
-          <w:rFonts w:ascii="맑은 고딕" w:hAnsi="맑은 고딕" w:cs="맑은 고딕" w:eastAsia="맑은 고딕"/>
-          <w:color w:val="auto"/>
-          <w:spacing w:val="0"/>
-          <w:position w:val="0"/>
-          <w:sz w:val="20"/>
-          <w:shd w:fill="auto" w:val="clear"/>
-        </w:rPr>
         <w:t xml:space="preserve">담그다, 흠뻑 적시다. 많은 돈을 우려내다.</w:t>
       </w:r>
     </w:p>
@@ -97,6 +87,7 @@
         <w:tab/>
         <w:tab/>
         <w:tab/>
+        <w:tab/>
         <w:t xml:space="preserve">정오에</w:t>
       </w:r>
     </w:p>
@@ -145,6 +136,249 @@
           <w:shd w:fill="auto" w:val="clear"/>
         </w:rPr>
       </w:pPr>
+      <w:r>
+        <w:rPr>
+          <w:rFonts w:ascii="맑은 고딕" w:hAnsi="맑은 고딕" w:cs="맑은 고딕" w:eastAsia="맑은 고딕"/>
+          <w:color w:val="auto"/>
+          <w:spacing w:val="0"/>
+          <w:position w:val="0"/>
+          <w:sz w:val="20"/>
+          <w:shd w:fill="auto" w:val="clear"/>
+        </w:rPr>
+        <w:t xml:space="preserve">sunset</w:t>
+        <w:tab/>
+        <w:tab/>
+        <w:tab/>
+        <w:tab/>
+      </w:r>
+      <w:r>
+        <w:rPr>
+          <w:rFonts w:ascii="맑은 고딕" w:hAnsi="맑은 고딕" w:cs="맑은 고딕" w:eastAsia="맑은 고딕"/>
+          <w:color w:val="auto"/>
+          <w:spacing w:val="0"/>
+          <w:position w:val="0"/>
+          <w:sz w:val="20"/>
+          <w:shd w:fill="auto" w:val="clear"/>
+        </w:rPr>
+        <w:t xml:space="preserve">해질녘, 일몰, 저녁노을, 노을빛의, 마지막의</w:t>
+      </w:r>
+    </w:p>
+    <w:p>
+      <w:pPr>
+        <w:spacing w:before="0" w:after="200" w:line="276"/>
+        <w:ind w:right="0" w:left="0" w:firstLine="0"/>
+        <w:jc w:val="left"/>
+        <w:rPr>
+          <w:rFonts w:ascii="맑은 고딕" w:hAnsi="맑은 고딕" w:cs="맑은 고딕" w:eastAsia="맑은 고딕"/>
+          <w:color w:val="auto"/>
+          <w:spacing w:val="0"/>
+          <w:position w:val="0"/>
+          <w:sz w:val="20"/>
+          <w:shd w:fill="auto" w:val="clear"/>
+        </w:rPr>
+      </w:pPr>
+      <w:r>
+        <w:rPr>
+          <w:rFonts w:ascii="맑은 고딕" w:hAnsi="맑은 고딕" w:cs="맑은 고딕" w:eastAsia="맑은 고딕"/>
+          <w:color w:val="auto"/>
+          <w:spacing w:val="0"/>
+          <w:position w:val="0"/>
+          <w:sz w:val="20"/>
+          <w:shd w:fill="auto" w:val="clear"/>
+        </w:rPr>
+        <w:t xml:space="preserve">clause</w:t>
+        <w:tab/>
+        <w:tab/>
+        <w:tab/>
+        <w:tab/>
+      </w:r>
+      <w:r>
+        <w:rPr>
+          <w:rFonts w:ascii="맑은 고딕" w:hAnsi="맑은 고딕" w:cs="맑은 고딕" w:eastAsia="맑은 고딕"/>
+          <w:color w:val="auto"/>
+          <w:spacing w:val="0"/>
+          <w:position w:val="0"/>
+          <w:sz w:val="20"/>
+          <w:shd w:fill="auto" w:val="clear"/>
+        </w:rPr>
+        <w:t xml:space="preserve">절(주어와 동사가 갖춰진 문장 구성 성분), 조항, 조목</w:t>
+      </w:r>
+    </w:p>
+    <w:p>
+      <w:pPr>
+        <w:spacing w:before="0" w:after="200" w:line="276"/>
+        <w:ind w:right="0" w:left="0" w:firstLine="0"/>
+        <w:jc w:val="left"/>
+        <w:rPr>
+          <w:rFonts w:ascii="맑은 고딕" w:hAnsi="맑은 고딕" w:cs="맑은 고딕" w:eastAsia="맑은 고딕"/>
+          <w:color w:val="auto"/>
+          <w:spacing w:val="0"/>
+          <w:position w:val="0"/>
+          <w:sz w:val="20"/>
+          <w:shd w:fill="auto" w:val="clear"/>
+        </w:rPr>
+      </w:pPr>
+      <w:r>
+        <w:rPr>
+          <w:rFonts w:ascii="맑은 고딕" w:hAnsi="맑은 고딕" w:cs="맑은 고딕" w:eastAsia="맑은 고딕"/>
+          <w:color w:val="auto"/>
+          <w:spacing w:val="0"/>
+          <w:position w:val="0"/>
+          <w:sz w:val="20"/>
+          <w:shd w:fill="auto" w:val="clear"/>
+        </w:rPr>
+        <w:t xml:space="preserve">optimisic</w:t>
+        <w:tab/>
+        <w:tab/>
+        <w:tab/>
+      </w:r>
+      <w:r>
+        <w:rPr>
+          <w:rFonts w:ascii="맑은 고딕" w:hAnsi="맑은 고딕" w:cs="맑은 고딕" w:eastAsia="맑은 고딕"/>
+          <w:color w:val="auto"/>
+          <w:spacing w:val="0"/>
+          <w:position w:val="0"/>
+          <w:sz w:val="20"/>
+          <w:shd w:fill="auto" w:val="clear"/>
+        </w:rPr>
+        <w:t xml:space="preserve">낙관적인</w:t>
+      </w:r>
+    </w:p>
+    <w:p>
+      <w:pPr>
+        <w:spacing w:before="0" w:after="200" w:line="276"/>
+        <w:ind w:right="0" w:left="0" w:firstLine="0"/>
+        <w:jc w:val="left"/>
+        <w:rPr>
+          <w:rFonts w:ascii="맑은 고딕" w:hAnsi="맑은 고딕" w:cs="맑은 고딕" w:eastAsia="맑은 고딕"/>
+          <w:color w:val="auto"/>
+          <w:spacing w:val="0"/>
+          <w:position w:val="0"/>
+          <w:sz w:val="20"/>
+          <w:shd w:fill="auto" w:val="clear"/>
+        </w:rPr>
+      </w:pPr>
+      <w:r>
+        <w:rPr>
+          <w:rFonts w:ascii="맑은 고딕" w:hAnsi="맑은 고딕" w:cs="맑은 고딕" w:eastAsia="맑은 고딕"/>
+          <w:color w:val="auto"/>
+          <w:spacing w:val="0"/>
+          <w:position w:val="0"/>
+          <w:sz w:val="20"/>
+          <w:shd w:fill="auto" w:val="clear"/>
+        </w:rPr>
+        <w:t xml:space="preserve">hang out</w:t>
+        <w:tab/>
+        <w:tab/>
+        <w:tab/>
+        <w:t xml:space="preserve">(~</w:t>
+      </w:r>
+      <w:r>
+        <w:rPr>
+          <w:rFonts w:ascii="맑은 고딕" w:hAnsi="맑은 고딕" w:cs="맑은 고딕" w:eastAsia="맑은 고딕"/>
+          <w:color w:val="auto"/>
+          <w:spacing w:val="0"/>
+          <w:position w:val="0"/>
+          <w:sz w:val="20"/>
+          <w:shd w:fill="auto" w:val="clear"/>
+        </w:rPr>
+        <w:t xml:space="preserve">에서)많은 시간을 보내다.</w:t>
+      </w:r>
+    </w:p>
+    <w:p>
+      <w:pPr>
+        <w:spacing w:before="0" w:after="200" w:line="276"/>
+        <w:ind w:right="0" w:left="0" w:firstLine="0"/>
+        <w:jc w:val="left"/>
+        <w:rPr>
+          <w:rFonts w:ascii="맑은 고딕" w:hAnsi="맑은 고딕" w:cs="맑은 고딕" w:eastAsia="맑은 고딕"/>
+          <w:color w:val="auto"/>
+          <w:spacing w:val="0"/>
+          <w:position w:val="0"/>
+          <w:sz w:val="20"/>
+          <w:shd w:fill="auto" w:val="clear"/>
+        </w:rPr>
+      </w:pPr>
+      <w:r>
+        <w:rPr>
+          <w:rFonts w:ascii="맑은 고딕" w:hAnsi="맑은 고딕" w:cs="맑은 고딕" w:eastAsia="맑은 고딕"/>
+          <w:color w:val="auto"/>
+          <w:spacing w:val="0"/>
+          <w:position w:val="0"/>
+          <w:sz w:val="20"/>
+          <w:shd w:fill="auto" w:val="clear"/>
+        </w:rPr>
+        <w:t xml:space="preserve">explanation</w:t>
+        <w:tab/>
+        <w:tab/>
+        <w:tab/>
+      </w:r>
+      <w:r>
+        <w:rPr>
+          <w:rFonts w:ascii="맑은 고딕" w:hAnsi="맑은 고딕" w:cs="맑은 고딕" w:eastAsia="맑은 고딕"/>
+          <w:color w:val="auto"/>
+          <w:spacing w:val="0"/>
+          <w:position w:val="0"/>
+          <w:sz w:val="20"/>
+          <w:shd w:fill="auto" w:val="clear"/>
+        </w:rPr>
+        <w:t xml:space="preserve">설명, 해명, 설명서</w:t>
+      </w:r>
+    </w:p>
+    <w:p>
+      <w:pPr>
+        <w:spacing w:before="0" w:after="200" w:line="276"/>
+        <w:ind w:right="0" w:left="0" w:firstLine="0"/>
+        <w:jc w:val="left"/>
+        <w:rPr>
+          <w:rFonts w:ascii="맑은 고딕" w:hAnsi="맑은 고딕" w:cs="맑은 고딕" w:eastAsia="맑은 고딕"/>
+          <w:color w:val="auto"/>
+          <w:spacing w:val="0"/>
+          <w:position w:val="0"/>
+          <w:sz w:val="20"/>
+          <w:shd w:fill="auto" w:val="clear"/>
+        </w:rPr>
+      </w:pPr>
+      <w:r>
+        <w:rPr>
+          <w:rFonts w:ascii="맑은 고딕" w:hAnsi="맑은 고딕" w:cs="맑은 고딕" w:eastAsia="맑은 고딕"/>
+          <w:color w:val="auto"/>
+          <w:spacing w:val="0"/>
+          <w:position w:val="0"/>
+          <w:sz w:val="20"/>
+          <w:shd w:fill="auto" w:val="clear"/>
+        </w:rPr>
+        <w:t xml:space="preserve">constant</w:t>
+        <w:tab/>
+        <w:tab/>
+        <w:tab/>
+      </w:r>
+      <w:r>
+        <w:rPr>
+          <w:rFonts w:ascii="맑은 고딕" w:hAnsi="맑은 고딕" w:cs="맑은 고딕" w:eastAsia="맑은 고딕"/>
+          <w:color w:val="auto"/>
+          <w:spacing w:val="0"/>
+          <w:position w:val="0"/>
+          <w:sz w:val="20"/>
+          <w:shd w:fill="auto" w:val="clear"/>
+        </w:rPr>
+        <w:t xml:space="preserve">끊임없는, 변함없는</w:t>
+      </w:r>
+    </w:p>
+    <w:p>
+      <w:pPr>
+        <w:spacing w:before="0" w:after="200" w:line="276"/>
+        <w:ind w:right="0" w:left="0" w:firstLine="0"/>
+        <w:jc w:val="left"/>
+        <w:rPr>
+          <w:rFonts w:ascii="맑은 고딕" w:hAnsi="맑은 고딕" w:cs="맑은 고딕" w:eastAsia="맑은 고딕"/>
+          <w:color w:val="auto"/>
+          <w:spacing w:val="0"/>
+          <w:position w:val="0"/>
+          <w:sz w:val="20"/>
+          <w:shd w:fill="auto" w:val="clear"/>
+        </w:rPr>
+      </w:pPr>
     </w:p>
     <w:p>
       <w:pPr>
@@ -641,6 +875,207 @@
           <w:shd w:fill="auto" w:val="clear"/>
         </w:rPr>
         <w:t xml:space="preserve">There are many buses and it's cheaper than other public transportaion.</w:t>
+      </w:r>
+    </w:p>
+    <w:p>
+      <w:pPr>
+        <w:spacing w:before="0" w:after="200" w:line="276"/>
+        <w:ind w:right="0" w:left="0" w:firstLine="0"/>
+        <w:jc w:val="left"/>
+        <w:rPr>
+          <w:rFonts w:ascii="맑은 고딕" w:hAnsi="맑은 고딕" w:cs="맑은 고딕" w:eastAsia="맑은 고딕"/>
+          <w:color w:val="auto"/>
+          <w:spacing w:val="0"/>
+          <w:position w:val="0"/>
+          <w:sz w:val="20"/>
+          <w:shd w:fill="auto" w:val="clear"/>
+        </w:rPr>
+      </w:pPr>
+    </w:p>
+    <w:p>
+      <w:pPr>
+        <w:spacing w:before="0" w:after="200" w:line="276"/>
+        <w:ind w:right="0" w:left="0" w:firstLine="0"/>
+        <w:jc w:val="left"/>
+        <w:rPr>
+          <w:rFonts w:ascii="맑은 고딕" w:hAnsi="맑은 고딕" w:cs="맑은 고딕" w:eastAsia="맑은 고딕"/>
+          <w:color w:val="auto"/>
+          <w:spacing w:val="0"/>
+          <w:position w:val="0"/>
+          <w:sz w:val="20"/>
+          <w:shd w:fill="auto" w:val="clear"/>
+        </w:rPr>
+      </w:pPr>
+      <w:r>
+        <w:rPr>
+          <w:rFonts w:ascii="맑은 고딕" w:hAnsi="맑은 고딕" w:cs="맑은 고딕" w:eastAsia="맑은 고딕"/>
+          <w:color w:val="auto"/>
+          <w:spacing w:val="0"/>
+          <w:position w:val="0"/>
+          <w:sz w:val="20"/>
+          <w:shd w:fill="auto" w:val="clear"/>
+        </w:rPr>
+        <w:t xml:space="preserve">Those people are wonderful and optimistic. So hanging out with them helps me a lot.</w:t>
+      </w:r>
+    </w:p>
+    <w:p>
+      <w:pPr>
+        <w:spacing w:before="0" w:after="200" w:line="276"/>
+        <w:ind w:right="0" w:left="0" w:firstLine="0"/>
+        <w:jc w:val="left"/>
+        <w:rPr>
+          <w:rFonts w:ascii="맑은 고딕" w:hAnsi="맑은 고딕" w:cs="맑은 고딕" w:eastAsia="맑은 고딕"/>
+          <w:color w:val="auto"/>
+          <w:spacing w:val="0"/>
+          <w:position w:val="0"/>
+          <w:sz w:val="20"/>
+          <w:shd w:fill="auto" w:val="clear"/>
+        </w:rPr>
+      </w:pPr>
+      <w:r>
+        <w:rPr>
+          <w:rFonts w:ascii="맑은 고딕" w:hAnsi="맑은 고딕" w:cs="맑은 고딕" w:eastAsia="맑은 고딕"/>
+          <w:color w:val="auto"/>
+          <w:spacing w:val="0"/>
+          <w:position w:val="0"/>
+          <w:sz w:val="20"/>
+          <w:shd w:fill="auto" w:val="clear"/>
+        </w:rPr>
+        <w:t xml:space="preserve">They are really nice people, so I hang out with them.</w:t>
+      </w:r>
+    </w:p>
+    <w:p>
+      <w:pPr>
+        <w:spacing w:before="0" w:after="200" w:line="276"/>
+        <w:ind w:right="0" w:left="0" w:firstLine="0"/>
+        <w:jc w:val="left"/>
+        <w:rPr>
+          <w:rFonts w:ascii="맑은 고딕" w:hAnsi="맑은 고딕" w:cs="맑은 고딕" w:eastAsia="맑은 고딕"/>
+          <w:color w:val="auto"/>
+          <w:spacing w:val="0"/>
+          <w:position w:val="0"/>
+          <w:sz w:val="20"/>
+          <w:shd w:fill="auto" w:val="clear"/>
+        </w:rPr>
+      </w:pPr>
+    </w:p>
+    <w:p>
+      <w:pPr>
+        <w:spacing w:before="0" w:after="200" w:line="276"/>
+        <w:ind w:right="0" w:left="0" w:firstLine="0"/>
+        <w:jc w:val="left"/>
+        <w:rPr>
+          <w:rFonts w:ascii="맑은 고딕" w:hAnsi="맑은 고딕" w:cs="맑은 고딕" w:eastAsia="맑은 고딕"/>
+          <w:color w:val="auto"/>
+          <w:spacing w:val="0"/>
+          <w:position w:val="0"/>
+          <w:sz w:val="20"/>
+          <w:shd w:fill="auto" w:val="clear"/>
+        </w:rPr>
+      </w:pPr>
+      <w:r>
+        <w:rPr>
+          <w:rFonts w:ascii="맑은 고딕" w:hAnsi="맑은 고딕" w:cs="맑은 고딕" w:eastAsia="맑은 고딕"/>
+          <w:color w:val="auto"/>
+          <w:spacing w:val="0"/>
+          <w:position w:val="0"/>
+          <w:sz w:val="20"/>
+          <w:shd w:fill="auto" w:val="clear"/>
+        </w:rPr>
+        <w:t xml:space="preserve">My friends are cheerful people. And they like attending joyful events.</w:t>
+      </w:r>
+    </w:p>
+    <w:p>
+      <w:pPr>
+        <w:spacing w:before="0" w:after="200" w:line="276"/>
+        <w:ind w:right="0" w:left="0" w:firstLine="0"/>
+        <w:jc w:val="left"/>
+        <w:rPr>
+          <w:rFonts w:ascii="맑은 고딕" w:hAnsi="맑은 고딕" w:cs="맑은 고딕" w:eastAsia="맑은 고딕"/>
+          <w:color w:val="auto"/>
+          <w:spacing w:val="0"/>
+          <w:position w:val="0"/>
+          <w:sz w:val="20"/>
+          <w:shd w:fill="auto" w:val="clear"/>
+        </w:rPr>
+      </w:pPr>
+      <w:r>
+        <w:rPr>
+          <w:rFonts w:ascii="맑은 고딕" w:hAnsi="맑은 고딕" w:cs="맑은 고딕" w:eastAsia="맑은 고딕"/>
+          <w:color w:val="auto"/>
+          <w:spacing w:val="0"/>
+          <w:position w:val="0"/>
+          <w:sz w:val="20"/>
+          <w:shd w:fill="auto" w:val="clear"/>
+        </w:rPr>
+        <w:t xml:space="preserve">They are cheerful, and they like hanging out.</w:t>
+      </w:r>
+    </w:p>
+    <w:p>
+      <w:pPr>
+        <w:spacing w:before="0" w:after="200" w:line="276"/>
+        <w:ind w:right="0" w:left="0" w:firstLine="0"/>
+        <w:jc w:val="left"/>
+        <w:rPr>
+          <w:rFonts w:ascii="맑은 고딕" w:hAnsi="맑은 고딕" w:cs="맑은 고딕" w:eastAsia="맑은 고딕"/>
+          <w:color w:val="auto"/>
+          <w:spacing w:val="0"/>
+          <w:position w:val="0"/>
+          <w:sz w:val="20"/>
+          <w:shd w:fill="auto" w:val="clear"/>
+        </w:rPr>
+      </w:pPr>
+    </w:p>
+    <w:p>
+      <w:pPr>
+        <w:spacing w:before="0" w:after="200" w:line="276"/>
+        <w:ind w:right="0" w:left="0" w:firstLine="0"/>
+        <w:jc w:val="left"/>
+        <w:rPr>
+          <w:rFonts w:ascii="맑은 고딕" w:hAnsi="맑은 고딕" w:cs="맑은 고딕" w:eastAsia="맑은 고딕"/>
+          <w:color w:val="auto"/>
+          <w:spacing w:val="0"/>
+          <w:position w:val="0"/>
+          <w:sz w:val="20"/>
+          <w:shd w:fill="auto" w:val="clear"/>
+        </w:rPr>
+      </w:pPr>
+      <w:r>
+        <w:rPr>
+          <w:rFonts w:ascii="맑은 고딕" w:hAnsi="맑은 고딕" w:cs="맑은 고딕" w:eastAsia="맑은 고딕"/>
+          <w:color w:val="auto"/>
+          <w:spacing w:val="0"/>
+          <w:position w:val="0"/>
+          <w:sz w:val="20"/>
+          <w:shd w:fill="auto" w:val="clear"/>
+        </w:rPr>
+        <w:t xml:space="preserve">Those people are wonderful and optimistic. But I don't hang out with them a lot.</w:t>
+      </w:r>
+    </w:p>
+    <w:p>
+      <w:pPr>
+        <w:spacing w:before="0" w:after="200" w:line="276"/>
+        <w:ind w:right="0" w:left="0" w:firstLine="0"/>
+        <w:jc w:val="left"/>
+        <w:rPr>
+          <w:rFonts w:ascii="맑은 고딕" w:hAnsi="맑은 고딕" w:cs="맑은 고딕" w:eastAsia="맑은 고딕"/>
+          <w:color w:val="auto"/>
+          <w:spacing w:val="0"/>
+          <w:position w:val="0"/>
+          <w:sz w:val="20"/>
+          <w:shd w:fill="auto" w:val="clear"/>
+        </w:rPr>
+      </w:pPr>
+      <w:r>
+        <w:rPr>
+          <w:rFonts w:ascii="맑은 고딕" w:hAnsi="맑은 고딕" w:cs="맑은 고딕" w:eastAsia="맑은 고딕"/>
+          <w:color w:val="auto"/>
+          <w:spacing w:val="0"/>
+          <w:position w:val="0"/>
+          <w:sz w:val="20"/>
+          <w:shd w:fill="auto" w:val="clear"/>
+        </w:rPr>
+        <w:t xml:space="preserve">They are wonderful people, but they don't like going out.</w:t>
       </w:r>
     </w:p>
     <w:p>

</xml_diff>